<commit_message>
updated files and report
Update on previous commit- finished work
</commit_message>
<xml_diff>
--- a/SQL Capstone/Problem Statement.docx
+++ b/SQL Capstone/Problem Statement.docx
@@ -7,14 +7,18 @@
         <w:rPr>
           <w:b/>
           <w:bCs/>
+          <w:sz w:val="32"/>
+          <w:szCs w:val="32"/>
         </w:rPr>
       </w:pPr>
       <w:r>
         <w:rPr>
           <w:b/>
           <w:bCs/>
+          <w:sz w:val="32"/>
+          <w:szCs w:val="32"/>
         </w:rPr>
-        <w:t>Maximizing Profit and Increasing Visibility for Bike Stores</w:t>
+        <w:t>Rebuilding Resilience and Driving Recovery for Bike Stores</w:t>
       </w:r>
     </w:p>
     <w:p>
@@ -34,72 +38,24 @@
     </w:p>
     <w:p>
       <w:r>
-        <w:t xml:space="preserve">Bike stores face ongoing challenges in </w:t>
+        <w:t>After a significant disruption in 2018 that halted operations due to a breakdown in supply chain and inventory management, the bike store is working to rebuild operations, reconnect with its customer base, and regain market share. The business calls on you as an analyst to provide insight-driven strategies for reestablishing business continuity, enhancing customer trust, and strengthening resilience across supply chain, sales, and operational domains.</w:t>
       </w:r>
+    </w:p>
+    <w:p>
+      <w:pPr>
+        <w:rPr>
+          <w:b/>
+          <w:bCs/>
+        </w:rPr>
+      </w:pPr>
       <w:r>
         <w:rPr>
           <w:b/>
           <w:bCs/>
         </w:rPr>
-        <w:t>maximizing profitability</w:t>
-      </w:r>
-      <w:r>
-        <w:t xml:space="preserve"> and </w:t>
-      </w:r>
-      <w:r>
-        <w:rPr>
-          <w:b/>
-          <w:bCs/>
-        </w:rPr>
-        <w:t>increasing visibility</w:t>
-      </w:r>
-      <w:r>
-        <w:t xml:space="preserve"> in a competitive market. The business</w:t>
-      </w:r>
-      <w:r>
-        <w:t xml:space="preserve"> calls on </w:t>
-      </w:r>
-      <w:r>
-        <w:t xml:space="preserve">you as </w:t>
-      </w:r>
-      <w:r>
-        <w:t>an analyst to help with</w:t>
-      </w:r>
-      <w:r>
-        <w:t xml:space="preserve"> optimiz</w:t>
-      </w:r>
-      <w:r>
-        <w:t>ing</w:t>
-      </w:r>
-      <w:r>
-        <w:t xml:space="preserve"> pricing strategies, improv</w:t>
-      </w:r>
-      <w:r>
-        <w:t>ing</w:t>
-      </w:r>
-      <w:r>
-        <w:t xml:space="preserve"> customer engagement, and enhanc</w:t>
-      </w:r>
-      <w:r>
-        <w:t>ing</w:t>
-      </w:r>
-      <w:r>
-        <w:t xml:space="preserve"> marketing efforts while efficiently managing inventory and operations. Additionally, </w:t>
-      </w:r>
-      <w:r>
-        <w:t>you are</w:t>
-      </w:r>
-      <w:r>
-        <w:t xml:space="preserve"> tasked with looking into </w:t>
-      </w:r>
-      <w:r>
-        <w:t xml:space="preserve">consumer preferences and seasonal demand fluctuations </w:t>
-      </w:r>
-      <w:r>
-        <w:t>impact on</w:t>
-      </w:r>
-      <w:r>
-        <w:t xml:space="preserve"> sustained revenue growth.</w:t>
+        <w:pict w14:anchorId="2E662986">
+          <v:rect id="_x0000_i1031" style="width:0;height:1.5pt" o:hralign="center" o:hrstd="t" o:hr="t" fillcolor="#a0a0a0" stroked="f"/>
+        </w:pict>
       </w:r>
     </w:p>
     <w:p>
@@ -119,22 +75,54 @@
     </w:p>
     <w:p>
       <w:pPr>
-        <w:numPr>
-          <w:ilvl w:val="0"/>
-          <w:numId w:val="1"/>
-        </w:numPr>
+        <w:rPr>
+          <w:b/>
+          <w:bCs/>
+        </w:rPr>
       </w:pPr>
       <w:r>
         <w:rPr>
           <w:b/>
           <w:bCs/>
         </w:rPr>
-        <w:t>Sales and Revenue Growth:</w:t>
+        <w:t>Sales Recovery and Growth:</w:t>
       </w:r>
     </w:p>
     <w:p>
       <w:pPr>
-        <w:ind w:left="1080"/>
+        <w:numPr>
+          <w:ilvl w:val="0"/>
+          <w:numId w:val="2"/>
+        </w:numPr>
+      </w:pPr>
+      <w:r>
+        <w:t>How can the business leverage historical sales data to forecast demand and regain customer traction?</w:t>
+      </w:r>
+    </w:p>
+    <w:p>
+      <w:pPr>
+        <w:numPr>
+          <w:ilvl w:val="0"/>
+          <w:numId w:val="2"/>
+        </w:numPr>
+      </w:pPr>
+      <w:r>
+        <w:t>What product segments (e.g., mountain bikes, electric bikes) show strong potential for profitability in specific regions?</w:t>
+      </w:r>
+    </w:p>
+    <w:p>
+      <w:pPr>
+        <w:numPr>
+          <w:ilvl w:val="0"/>
+          <w:numId w:val="2"/>
+        </w:numPr>
+      </w:pPr>
+      <w:r>
+        <w:t>What pricing and promotional strategies can help the business bounce back post-disruption?</w:t>
+      </w:r>
+    </w:p>
+    <w:p>
+      <w:pPr>
         <w:rPr>
           <w:b/>
           <w:bCs/>
@@ -145,174 +133,97 @@
           <w:b/>
           <w:bCs/>
         </w:rPr>
-        <w:t>How can bike stores optimize pricing strategies to maximize revenue?</w:t>
+        <w:t>Customer Engagement and Trust Building:</w:t>
       </w:r>
     </w:p>
     <w:p>
       <w:pPr>
         <w:numPr>
-          <w:ilvl w:val="1"/>
-          <w:numId w:val="1"/>
+          <w:ilvl w:val="0"/>
+          <w:numId w:val="3"/>
         </w:numPr>
       </w:pPr>
       <w:r>
-        <w:t>What product categories contribute most to profitability? (e.g., mountain bikes, road bikes, accessories)</w:t>
+        <w:t>What approaches can be used to rebuild customer trust and loyalty after a service breakdown?</w:t>
       </w:r>
     </w:p>
     <w:p>
       <w:pPr>
         <w:numPr>
-          <w:ilvl w:val="1"/>
-          <w:numId w:val="1"/>
+          <w:ilvl w:val="0"/>
+          <w:numId w:val="3"/>
         </w:numPr>
       </w:pPr>
       <w:r>
-        <w:t>How do seasonal trends impact sales, and how can we manage inventory effectively?</w:t>
+        <w:t>How can regional preferences be used to tailor product offerings and improve customer satisfaction?</w:t>
       </w:r>
     </w:p>
     <w:p>
       <w:pPr>
         <w:numPr>
           <w:ilvl w:val="0"/>
-          <w:numId w:val="1"/>
+          <w:numId w:val="3"/>
         </w:numPr>
+      </w:pPr>
+      <w:r>
+        <w:t>What customer communication strategies (e.g., personalized messaging, loyalty programs) are most effective?</w:t>
+      </w:r>
+    </w:p>
+    <w:p>
+      <w:pPr>
+        <w:rPr>
+          <w:b/>
+          <w:bCs/>
+        </w:rPr>
       </w:pPr>
       <w:r>
         <w:rPr>
           <w:b/>
           <w:bCs/>
         </w:rPr>
-        <w:t>Marketing and Customer Engagement:</w:t>
+        <w:t>Supply Chain and Operational Resilience:</w:t>
       </w:r>
     </w:p>
     <w:p>
       <w:pPr>
         <w:numPr>
-          <w:ilvl w:val="1"/>
-          <w:numId w:val="1"/>
+          <w:ilvl w:val="0"/>
+          <w:numId w:val="4"/>
         </w:numPr>
       </w:pPr>
       <w:r>
-        <w:t>What are the best digital marketing strategies to enhance store visibility? (SEO, social media, ads)</w:t>
+        <w:t>How can the company improve inventory accuracy and avoid stockouts?</w:t>
       </w:r>
     </w:p>
     <w:p>
-      <w:pPr>
-        <w:numPr>
-          <w:ilvl w:val="1"/>
-          <w:numId w:val="1"/>
-        </w:numPr>
-      </w:pPr>
-      <w:r>
-        <w:t>How can customer engagement be improved to increase retention and loyalty?</w:t>
-      </w:r>
-    </w:p>
-    <w:p>
-      <w:pPr>
-        <w:numPr>
-          <w:ilvl w:val="1"/>
-          <w:numId w:val="1"/>
-        </w:numPr>
-      </w:pPr>
-      <w:r>
-        <w:t>What role do online reviews, testimonials, and word-of-mouth play in attracting new customers?</w:t>
-      </w:r>
-    </w:p>
-    <w:p>
-      <w:pPr>
-        <w:numPr>
-          <w:ilvl w:val="0"/>
-          <w:numId w:val="1"/>
-        </w:numPr>
-      </w:pPr>
       <w:r>
         <w:rPr>
           <w:b/>
           <w:bCs/>
         </w:rPr>
-        <w:t>Operational Efficiency:</w:t>
+        <w:t>Consumer Behavior and Preferences:</w:t>
       </w:r>
     </w:p>
     <w:p>
       <w:pPr>
         <w:numPr>
-          <w:ilvl w:val="1"/>
-          <w:numId w:val="1"/>
+          <w:ilvl w:val="0"/>
+          <w:numId w:val="5"/>
         </w:numPr>
       </w:pPr>
       <w:r>
-        <w:t>How can supply chain management be optimized to reduce costs?</w:t>
+        <w:t>What are the current trends in customer preferences (e.g., sustainability, electric bikes)?</w:t>
       </w:r>
     </w:p>
     <w:p>
       <w:pPr>
         <w:numPr>
-          <w:ilvl w:val="1"/>
-          <w:numId w:val="1"/>
+          <w:ilvl w:val="0"/>
+          <w:numId w:val="5"/>
         </w:numPr>
       </w:pPr>
       <w:r>
-        <w:t>What strategies can minimize inventory holding costs while meeting customer demand?</w:t>
-      </w:r>
-    </w:p>
-    <w:p>
-      <w:pPr>
-        <w:numPr>
-          <w:ilvl w:val="1"/>
-          <w:numId w:val="1"/>
-        </w:numPr>
-      </w:pPr>
-      <w:r>
-        <w:t>Can partnerships with manufacturers or distributors improve pricing and availability?</w:t>
-      </w:r>
-    </w:p>
-    <w:p>
-      <w:pPr>
-        <w:numPr>
-          <w:ilvl w:val="0"/>
-          <w:numId w:val="1"/>
-        </w:numPr>
-      </w:pPr>
-      <w:r>
-        <w:rPr>
-          <w:b/>
-          <w:bCs/>
-        </w:rPr>
-        <w:t>Customer Behavior and Preferences:</w:t>
-      </w:r>
-    </w:p>
-    <w:p>
-      <w:pPr>
-        <w:numPr>
-          <w:ilvl w:val="1"/>
-          <w:numId w:val="1"/>
-        </w:numPr>
-      </w:pPr>
-      <w:r>
-        <w:t>What demographics are most likely to purchase from the store, and how can targeting be improved?</w:t>
-      </w:r>
-    </w:p>
-    <w:p>
-      <w:pPr>
-        <w:numPr>
-          <w:ilvl w:val="1"/>
-          <w:numId w:val="1"/>
-        </w:numPr>
-      </w:pPr>
-      <w:r>
-        <w:lastRenderedPageBreak/>
-        <w:t>How do customer preferences (e.g., eco-friendly bikes, electric bikes) influence purchasing decisions?</w:t>
-      </w:r>
-    </w:p>
-    <w:p>
-      <w:pPr>
-        <w:numPr>
-          <w:ilvl w:val="1"/>
-          <w:numId w:val="1"/>
-        </w:numPr>
-      </w:pPr>
-      <w:r>
-        <w:t>How can the in-store and online shopping experience be improved?</w:t>
+        <w:t>What role does regional demand variation play in product placement and inventory decisions?</w:t>
       </w:r>
     </w:p>
     <w:sectPr>
@@ -328,6 +239,602 @@
 <file path=word/numbering.xml><?xml version="1.0" encoding="utf-8"?>
 <w:numbering xmlns:wpc="http://schemas.microsoft.com/office/word/2010/wordprocessingCanvas" xmlns:cx="http://schemas.microsoft.com/office/drawing/2014/chartex" xmlns:cx1="http://schemas.microsoft.com/office/drawing/2015/9/8/chartex" xmlns:cx2="http://schemas.microsoft.com/office/drawing/2015/10/21/chartex" xmlns:cx3="http://schemas.microsoft.com/office/drawing/2016/5/9/chartex" xmlns:cx4="http://schemas.microsoft.com/office/drawing/2016/5/10/chartex" xmlns:cx5="http://schemas.microsoft.com/office/drawing/2016/5/11/chartex" xmlns:cx6="http://schemas.microsoft.com/office/drawing/2016/5/12/chartex" xmlns:cx7="http://schemas.microsoft.com/office/drawing/2016/5/13/chartex" xmlns:cx8="http://schemas.microsoft.com/office/drawing/2016/5/14/chartex" xmlns:mc="http://schemas.openxmlformats.org/markup-compatibility/2006" xmlns:aink="http://schemas.microsoft.com/office/drawing/2016/ink" xmlns:am3d="http://schemas.microsoft.com/office/drawing/2017/model3d" xmlns:o="urn:schemas-microsoft-com:office:office" xmlns:oel="http://schemas.microsoft.com/office/2019/extlst" xmlns:r="http://schemas.openxmlformats.org/officeDocument/2006/relationships" xmlns:m="http://schemas.openxmlformats.org/officeDocument/2006/math" xmlns:v="urn:schemas-microsoft-com:vml" xmlns:wp14="http://schemas.microsoft.com/office/word/2010/wordprocessingDrawing" xmlns:wp="http://schemas.openxmlformats.org/drawingml/2006/wordprocessingDrawing" xmlns:w10="urn:schemas-microsoft-com:office:word" xmlns:w="http://schemas.openxmlformats.org/wordprocessingml/2006/main" xmlns:w14="http://schemas.microsoft.com/office/word/2010/wordml" xmlns:w15="http://schemas.microsoft.com/office/word/2012/wordml" xmlns:w16cex="http://schemas.microsoft.com/office/word/2018/wordml/cex" xmlns:w16cid="http://schemas.microsoft.com/office/word/2016/wordml/cid" xmlns:w16="http://schemas.microsoft.com/office/word/2018/wordml" xmlns:w16du="http://schemas.microsoft.com/office/word/2023/wordml/word16du" xmlns:w16sdtdh="http://schemas.microsoft.com/office/word/2020/wordml/sdtdatahash" xmlns:w16sdtfl="http://schemas.microsoft.com/office/word/2024/wordml/sdtformatlock" xmlns:w16se="http://schemas.microsoft.com/office/word/2015/wordml/symex" xmlns:wpg="http://schemas.microsoft.com/office/word/2010/wordprocessingGroup" xmlns:wpi="http://schemas.microsoft.com/office/word/2010/wordprocessingInk" xmlns:wne="http://schemas.microsoft.com/office/word/2006/wordml" xmlns:wps="http://schemas.microsoft.com/office/word/2010/wordprocessingShape" mc:Ignorable="w14 w15 w16se w16cid w16 w16cex w16sdtdh w16sdtfl w16du wp14">
   <w:abstractNum w:abstractNumId="0" w15:restartNumberingAfterBreak="0">
+    <w:nsid w:val="199A5A9D"/>
+    <w:multiLevelType w:val="multilevel"/>
+    <w:tmpl w:val="14AC6990"/>
+    <w:lvl w:ilvl="0">
+      <w:start w:val="1"/>
+      <w:numFmt w:val="bullet"/>
+      <w:lvlText w:val=""/>
+      <w:lvlJc w:val="left"/>
+      <w:pPr>
+        <w:tabs>
+          <w:tab w:val="num" w:pos="720"/>
+        </w:tabs>
+        <w:ind w:left="720" w:hanging="360"/>
+      </w:pPr>
+      <w:rPr>
+        <w:rFonts w:ascii="Symbol" w:hAnsi="Symbol" w:hint="default"/>
+        <w:sz w:val="20"/>
+      </w:rPr>
+    </w:lvl>
+    <w:lvl w:ilvl="1" w:tentative="1">
+      <w:start w:val="1"/>
+      <w:numFmt w:val="bullet"/>
+      <w:lvlText w:val="o"/>
+      <w:lvlJc w:val="left"/>
+      <w:pPr>
+        <w:tabs>
+          <w:tab w:val="num" w:pos="1440"/>
+        </w:tabs>
+        <w:ind w:left="1440" w:hanging="360"/>
+      </w:pPr>
+      <w:rPr>
+        <w:rFonts w:ascii="Courier New" w:hAnsi="Courier New" w:hint="default"/>
+        <w:sz w:val="20"/>
+      </w:rPr>
+    </w:lvl>
+    <w:lvl w:ilvl="2" w:tentative="1">
+      <w:start w:val="1"/>
+      <w:numFmt w:val="bullet"/>
+      <w:lvlText w:val=""/>
+      <w:lvlJc w:val="left"/>
+      <w:pPr>
+        <w:tabs>
+          <w:tab w:val="num" w:pos="2160"/>
+        </w:tabs>
+        <w:ind w:left="2160" w:hanging="360"/>
+      </w:pPr>
+      <w:rPr>
+        <w:rFonts w:ascii="Wingdings" w:hAnsi="Wingdings" w:hint="default"/>
+        <w:sz w:val="20"/>
+      </w:rPr>
+    </w:lvl>
+    <w:lvl w:ilvl="3" w:tentative="1">
+      <w:start w:val="1"/>
+      <w:numFmt w:val="bullet"/>
+      <w:lvlText w:val=""/>
+      <w:lvlJc w:val="left"/>
+      <w:pPr>
+        <w:tabs>
+          <w:tab w:val="num" w:pos="2880"/>
+        </w:tabs>
+        <w:ind w:left="2880" w:hanging="360"/>
+      </w:pPr>
+      <w:rPr>
+        <w:rFonts w:ascii="Wingdings" w:hAnsi="Wingdings" w:hint="default"/>
+        <w:sz w:val="20"/>
+      </w:rPr>
+    </w:lvl>
+    <w:lvl w:ilvl="4" w:tentative="1">
+      <w:start w:val="1"/>
+      <w:numFmt w:val="bullet"/>
+      <w:lvlText w:val=""/>
+      <w:lvlJc w:val="left"/>
+      <w:pPr>
+        <w:tabs>
+          <w:tab w:val="num" w:pos="3600"/>
+        </w:tabs>
+        <w:ind w:left="3600" w:hanging="360"/>
+      </w:pPr>
+      <w:rPr>
+        <w:rFonts w:ascii="Wingdings" w:hAnsi="Wingdings" w:hint="default"/>
+        <w:sz w:val="20"/>
+      </w:rPr>
+    </w:lvl>
+    <w:lvl w:ilvl="5" w:tentative="1">
+      <w:start w:val="1"/>
+      <w:numFmt w:val="bullet"/>
+      <w:lvlText w:val=""/>
+      <w:lvlJc w:val="left"/>
+      <w:pPr>
+        <w:tabs>
+          <w:tab w:val="num" w:pos="4320"/>
+        </w:tabs>
+        <w:ind w:left="4320" w:hanging="360"/>
+      </w:pPr>
+      <w:rPr>
+        <w:rFonts w:ascii="Wingdings" w:hAnsi="Wingdings" w:hint="default"/>
+        <w:sz w:val="20"/>
+      </w:rPr>
+    </w:lvl>
+    <w:lvl w:ilvl="6" w:tentative="1">
+      <w:start w:val="1"/>
+      <w:numFmt w:val="bullet"/>
+      <w:lvlText w:val=""/>
+      <w:lvlJc w:val="left"/>
+      <w:pPr>
+        <w:tabs>
+          <w:tab w:val="num" w:pos="5040"/>
+        </w:tabs>
+        <w:ind w:left="5040" w:hanging="360"/>
+      </w:pPr>
+      <w:rPr>
+        <w:rFonts w:ascii="Wingdings" w:hAnsi="Wingdings" w:hint="default"/>
+        <w:sz w:val="20"/>
+      </w:rPr>
+    </w:lvl>
+    <w:lvl w:ilvl="7" w:tentative="1">
+      <w:start w:val="1"/>
+      <w:numFmt w:val="bullet"/>
+      <w:lvlText w:val=""/>
+      <w:lvlJc w:val="left"/>
+      <w:pPr>
+        <w:tabs>
+          <w:tab w:val="num" w:pos="5760"/>
+        </w:tabs>
+        <w:ind w:left="5760" w:hanging="360"/>
+      </w:pPr>
+      <w:rPr>
+        <w:rFonts w:ascii="Wingdings" w:hAnsi="Wingdings" w:hint="default"/>
+        <w:sz w:val="20"/>
+      </w:rPr>
+    </w:lvl>
+    <w:lvl w:ilvl="8" w:tentative="1">
+      <w:start w:val="1"/>
+      <w:numFmt w:val="bullet"/>
+      <w:lvlText w:val=""/>
+      <w:lvlJc w:val="left"/>
+      <w:pPr>
+        <w:tabs>
+          <w:tab w:val="num" w:pos="6480"/>
+        </w:tabs>
+        <w:ind w:left="6480" w:hanging="360"/>
+      </w:pPr>
+      <w:rPr>
+        <w:rFonts w:ascii="Wingdings" w:hAnsi="Wingdings" w:hint="default"/>
+        <w:sz w:val="20"/>
+      </w:rPr>
+    </w:lvl>
+  </w:abstractNum>
+  <w:abstractNum w:abstractNumId="1" w15:restartNumberingAfterBreak="0">
+    <w:nsid w:val="1F152A9D"/>
+    <w:multiLevelType w:val="multilevel"/>
+    <w:tmpl w:val="00A63108"/>
+    <w:lvl w:ilvl="0">
+      <w:start w:val="1"/>
+      <w:numFmt w:val="bullet"/>
+      <w:lvlText w:val=""/>
+      <w:lvlJc w:val="left"/>
+      <w:pPr>
+        <w:tabs>
+          <w:tab w:val="num" w:pos="720"/>
+        </w:tabs>
+        <w:ind w:left="720" w:hanging="360"/>
+      </w:pPr>
+      <w:rPr>
+        <w:rFonts w:ascii="Symbol" w:hAnsi="Symbol" w:hint="default"/>
+        <w:sz w:val="20"/>
+      </w:rPr>
+    </w:lvl>
+    <w:lvl w:ilvl="1" w:tentative="1">
+      <w:start w:val="1"/>
+      <w:numFmt w:val="bullet"/>
+      <w:lvlText w:val="o"/>
+      <w:lvlJc w:val="left"/>
+      <w:pPr>
+        <w:tabs>
+          <w:tab w:val="num" w:pos="1440"/>
+        </w:tabs>
+        <w:ind w:left="1440" w:hanging="360"/>
+      </w:pPr>
+      <w:rPr>
+        <w:rFonts w:ascii="Courier New" w:hAnsi="Courier New" w:hint="default"/>
+        <w:sz w:val="20"/>
+      </w:rPr>
+    </w:lvl>
+    <w:lvl w:ilvl="2" w:tentative="1">
+      <w:start w:val="1"/>
+      <w:numFmt w:val="bullet"/>
+      <w:lvlText w:val=""/>
+      <w:lvlJc w:val="left"/>
+      <w:pPr>
+        <w:tabs>
+          <w:tab w:val="num" w:pos="2160"/>
+        </w:tabs>
+        <w:ind w:left="2160" w:hanging="360"/>
+      </w:pPr>
+      <w:rPr>
+        <w:rFonts w:ascii="Wingdings" w:hAnsi="Wingdings" w:hint="default"/>
+        <w:sz w:val="20"/>
+      </w:rPr>
+    </w:lvl>
+    <w:lvl w:ilvl="3" w:tentative="1">
+      <w:start w:val="1"/>
+      <w:numFmt w:val="bullet"/>
+      <w:lvlText w:val=""/>
+      <w:lvlJc w:val="left"/>
+      <w:pPr>
+        <w:tabs>
+          <w:tab w:val="num" w:pos="2880"/>
+        </w:tabs>
+        <w:ind w:left="2880" w:hanging="360"/>
+      </w:pPr>
+      <w:rPr>
+        <w:rFonts w:ascii="Wingdings" w:hAnsi="Wingdings" w:hint="default"/>
+        <w:sz w:val="20"/>
+      </w:rPr>
+    </w:lvl>
+    <w:lvl w:ilvl="4" w:tentative="1">
+      <w:start w:val="1"/>
+      <w:numFmt w:val="bullet"/>
+      <w:lvlText w:val=""/>
+      <w:lvlJc w:val="left"/>
+      <w:pPr>
+        <w:tabs>
+          <w:tab w:val="num" w:pos="3600"/>
+        </w:tabs>
+        <w:ind w:left="3600" w:hanging="360"/>
+      </w:pPr>
+      <w:rPr>
+        <w:rFonts w:ascii="Wingdings" w:hAnsi="Wingdings" w:hint="default"/>
+        <w:sz w:val="20"/>
+      </w:rPr>
+    </w:lvl>
+    <w:lvl w:ilvl="5" w:tentative="1">
+      <w:start w:val="1"/>
+      <w:numFmt w:val="bullet"/>
+      <w:lvlText w:val=""/>
+      <w:lvlJc w:val="left"/>
+      <w:pPr>
+        <w:tabs>
+          <w:tab w:val="num" w:pos="4320"/>
+        </w:tabs>
+        <w:ind w:left="4320" w:hanging="360"/>
+      </w:pPr>
+      <w:rPr>
+        <w:rFonts w:ascii="Wingdings" w:hAnsi="Wingdings" w:hint="default"/>
+        <w:sz w:val="20"/>
+      </w:rPr>
+    </w:lvl>
+    <w:lvl w:ilvl="6" w:tentative="1">
+      <w:start w:val="1"/>
+      <w:numFmt w:val="bullet"/>
+      <w:lvlText w:val=""/>
+      <w:lvlJc w:val="left"/>
+      <w:pPr>
+        <w:tabs>
+          <w:tab w:val="num" w:pos="5040"/>
+        </w:tabs>
+        <w:ind w:left="5040" w:hanging="360"/>
+      </w:pPr>
+      <w:rPr>
+        <w:rFonts w:ascii="Wingdings" w:hAnsi="Wingdings" w:hint="default"/>
+        <w:sz w:val="20"/>
+      </w:rPr>
+    </w:lvl>
+    <w:lvl w:ilvl="7" w:tentative="1">
+      <w:start w:val="1"/>
+      <w:numFmt w:val="bullet"/>
+      <w:lvlText w:val=""/>
+      <w:lvlJc w:val="left"/>
+      <w:pPr>
+        <w:tabs>
+          <w:tab w:val="num" w:pos="5760"/>
+        </w:tabs>
+        <w:ind w:left="5760" w:hanging="360"/>
+      </w:pPr>
+      <w:rPr>
+        <w:rFonts w:ascii="Wingdings" w:hAnsi="Wingdings" w:hint="default"/>
+        <w:sz w:val="20"/>
+      </w:rPr>
+    </w:lvl>
+    <w:lvl w:ilvl="8" w:tentative="1">
+      <w:start w:val="1"/>
+      <w:numFmt w:val="bullet"/>
+      <w:lvlText w:val=""/>
+      <w:lvlJc w:val="left"/>
+      <w:pPr>
+        <w:tabs>
+          <w:tab w:val="num" w:pos="6480"/>
+        </w:tabs>
+        <w:ind w:left="6480" w:hanging="360"/>
+      </w:pPr>
+      <w:rPr>
+        <w:rFonts w:ascii="Wingdings" w:hAnsi="Wingdings" w:hint="default"/>
+        <w:sz w:val="20"/>
+      </w:rPr>
+    </w:lvl>
+  </w:abstractNum>
+  <w:abstractNum w:abstractNumId="2" w15:restartNumberingAfterBreak="0">
+    <w:nsid w:val="3E116022"/>
+    <w:multiLevelType w:val="multilevel"/>
+    <w:tmpl w:val="8BB88510"/>
+    <w:lvl w:ilvl="0">
+      <w:start w:val="1"/>
+      <w:numFmt w:val="bullet"/>
+      <w:lvlText w:val=""/>
+      <w:lvlJc w:val="left"/>
+      <w:pPr>
+        <w:tabs>
+          <w:tab w:val="num" w:pos="720"/>
+        </w:tabs>
+        <w:ind w:left="720" w:hanging="360"/>
+      </w:pPr>
+      <w:rPr>
+        <w:rFonts w:ascii="Symbol" w:hAnsi="Symbol" w:hint="default"/>
+        <w:sz w:val="20"/>
+      </w:rPr>
+    </w:lvl>
+    <w:lvl w:ilvl="1" w:tentative="1">
+      <w:start w:val="1"/>
+      <w:numFmt w:val="bullet"/>
+      <w:lvlText w:val="o"/>
+      <w:lvlJc w:val="left"/>
+      <w:pPr>
+        <w:tabs>
+          <w:tab w:val="num" w:pos="1440"/>
+        </w:tabs>
+        <w:ind w:left="1440" w:hanging="360"/>
+      </w:pPr>
+      <w:rPr>
+        <w:rFonts w:ascii="Courier New" w:hAnsi="Courier New" w:hint="default"/>
+        <w:sz w:val="20"/>
+      </w:rPr>
+    </w:lvl>
+    <w:lvl w:ilvl="2" w:tentative="1">
+      <w:start w:val="1"/>
+      <w:numFmt w:val="bullet"/>
+      <w:lvlText w:val=""/>
+      <w:lvlJc w:val="left"/>
+      <w:pPr>
+        <w:tabs>
+          <w:tab w:val="num" w:pos="2160"/>
+        </w:tabs>
+        <w:ind w:left="2160" w:hanging="360"/>
+      </w:pPr>
+      <w:rPr>
+        <w:rFonts w:ascii="Wingdings" w:hAnsi="Wingdings" w:hint="default"/>
+        <w:sz w:val="20"/>
+      </w:rPr>
+    </w:lvl>
+    <w:lvl w:ilvl="3" w:tentative="1">
+      <w:start w:val="1"/>
+      <w:numFmt w:val="bullet"/>
+      <w:lvlText w:val=""/>
+      <w:lvlJc w:val="left"/>
+      <w:pPr>
+        <w:tabs>
+          <w:tab w:val="num" w:pos="2880"/>
+        </w:tabs>
+        <w:ind w:left="2880" w:hanging="360"/>
+      </w:pPr>
+      <w:rPr>
+        <w:rFonts w:ascii="Wingdings" w:hAnsi="Wingdings" w:hint="default"/>
+        <w:sz w:val="20"/>
+      </w:rPr>
+    </w:lvl>
+    <w:lvl w:ilvl="4" w:tentative="1">
+      <w:start w:val="1"/>
+      <w:numFmt w:val="bullet"/>
+      <w:lvlText w:val=""/>
+      <w:lvlJc w:val="left"/>
+      <w:pPr>
+        <w:tabs>
+          <w:tab w:val="num" w:pos="3600"/>
+        </w:tabs>
+        <w:ind w:left="3600" w:hanging="360"/>
+      </w:pPr>
+      <w:rPr>
+        <w:rFonts w:ascii="Wingdings" w:hAnsi="Wingdings" w:hint="default"/>
+        <w:sz w:val="20"/>
+      </w:rPr>
+    </w:lvl>
+    <w:lvl w:ilvl="5" w:tentative="1">
+      <w:start w:val="1"/>
+      <w:numFmt w:val="bullet"/>
+      <w:lvlText w:val=""/>
+      <w:lvlJc w:val="left"/>
+      <w:pPr>
+        <w:tabs>
+          <w:tab w:val="num" w:pos="4320"/>
+        </w:tabs>
+        <w:ind w:left="4320" w:hanging="360"/>
+      </w:pPr>
+      <w:rPr>
+        <w:rFonts w:ascii="Wingdings" w:hAnsi="Wingdings" w:hint="default"/>
+        <w:sz w:val="20"/>
+      </w:rPr>
+    </w:lvl>
+    <w:lvl w:ilvl="6" w:tentative="1">
+      <w:start w:val="1"/>
+      <w:numFmt w:val="bullet"/>
+      <w:lvlText w:val=""/>
+      <w:lvlJc w:val="left"/>
+      <w:pPr>
+        <w:tabs>
+          <w:tab w:val="num" w:pos="5040"/>
+        </w:tabs>
+        <w:ind w:left="5040" w:hanging="360"/>
+      </w:pPr>
+      <w:rPr>
+        <w:rFonts w:ascii="Wingdings" w:hAnsi="Wingdings" w:hint="default"/>
+        <w:sz w:val="20"/>
+      </w:rPr>
+    </w:lvl>
+    <w:lvl w:ilvl="7" w:tentative="1">
+      <w:start w:val="1"/>
+      <w:numFmt w:val="bullet"/>
+      <w:lvlText w:val=""/>
+      <w:lvlJc w:val="left"/>
+      <w:pPr>
+        <w:tabs>
+          <w:tab w:val="num" w:pos="5760"/>
+        </w:tabs>
+        <w:ind w:left="5760" w:hanging="360"/>
+      </w:pPr>
+      <w:rPr>
+        <w:rFonts w:ascii="Wingdings" w:hAnsi="Wingdings" w:hint="default"/>
+        <w:sz w:val="20"/>
+      </w:rPr>
+    </w:lvl>
+    <w:lvl w:ilvl="8" w:tentative="1">
+      <w:start w:val="1"/>
+      <w:numFmt w:val="bullet"/>
+      <w:lvlText w:val=""/>
+      <w:lvlJc w:val="left"/>
+      <w:pPr>
+        <w:tabs>
+          <w:tab w:val="num" w:pos="6480"/>
+        </w:tabs>
+        <w:ind w:left="6480" w:hanging="360"/>
+      </w:pPr>
+      <w:rPr>
+        <w:rFonts w:ascii="Wingdings" w:hAnsi="Wingdings" w:hint="default"/>
+        <w:sz w:val="20"/>
+      </w:rPr>
+    </w:lvl>
+  </w:abstractNum>
+  <w:abstractNum w:abstractNumId="3" w15:restartNumberingAfterBreak="0">
+    <w:nsid w:val="3E1458DA"/>
+    <w:multiLevelType w:val="multilevel"/>
+    <w:tmpl w:val="DC82E046"/>
+    <w:lvl w:ilvl="0">
+      <w:start w:val="1"/>
+      <w:numFmt w:val="bullet"/>
+      <w:lvlText w:val=""/>
+      <w:lvlJc w:val="left"/>
+      <w:pPr>
+        <w:tabs>
+          <w:tab w:val="num" w:pos="720"/>
+        </w:tabs>
+        <w:ind w:left="720" w:hanging="360"/>
+      </w:pPr>
+      <w:rPr>
+        <w:rFonts w:ascii="Symbol" w:hAnsi="Symbol" w:hint="default"/>
+        <w:sz w:val="20"/>
+      </w:rPr>
+    </w:lvl>
+    <w:lvl w:ilvl="1" w:tentative="1">
+      <w:start w:val="1"/>
+      <w:numFmt w:val="bullet"/>
+      <w:lvlText w:val="o"/>
+      <w:lvlJc w:val="left"/>
+      <w:pPr>
+        <w:tabs>
+          <w:tab w:val="num" w:pos="1440"/>
+        </w:tabs>
+        <w:ind w:left="1440" w:hanging="360"/>
+      </w:pPr>
+      <w:rPr>
+        <w:rFonts w:ascii="Courier New" w:hAnsi="Courier New" w:hint="default"/>
+        <w:sz w:val="20"/>
+      </w:rPr>
+    </w:lvl>
+    <w:lvl w:ilvl="2" w:tentative="1">
+      <w:start w:val="1"/>
+      <w:numFmt w:val="bullet"/>
+      <w:lvlText w:val=""/>
+      <w:lvlJc w:val="left"/>
+      <w:pPr>
+        <w:tabs>
+          <w:tab w:val="num" w:pos="2160"/>
+        </w:tabs>
+        <w:ind w:left="2160" w:hanging="360"/>
+      </w:pPr>
+      <w:rPr>
+        <w:rFonts w:ascii="Wingdings" w:hAnsi="Wingdings" w:hint="default"/>
+        <w:sz w:val="20"/>
+      </w:rPr>
+    </w:lvl>
+    <w:lvl w:ilvl="3" w:tentative="1">
+      <w:start w:val="1"/>
+      <w:numFmt w:val="bullet"/>
+      <w:lvlText w:val=""/>
+      <w:lvlJc w:val="left"/>
+      <w:pPr>
+        <w:tabs>
+          <w:tab w:val="num" w:pos="2880"/>
+        </w:tabs>
+        <w:ind w:left="2880" w:hanging="360"/>
+      </w:pPr>
+      <w:rPr>
+        <w:rFonts w:ascii="Wingdings" w:hAnsi="Wingdings" w:hint="default"/>
+        <w:sz w:val="20"/>
+      </w:rPr>
+    </w:lvl>
+    <w:lvl w:ilvl="4" w:tentative="1">
+      <w:start w:val="1"/>
+      <w:numFmt w:val="bullet"/>
+      <w:lvlText w:val=""/>
+      <w:lvlJc w:val="left"/>
+      <w:pPr>
+        <w:tabs>
+          <w:tab w:val="num" w:pos="3600"/>
+        </w:tabs>
+        <w:ind w:left="3600" w:hanging="360"/>
+      </w:pPr>
+      <w:rPr>
+        <w:rFonts w:ascii="Wingdings" w:hAnsi="Wingdings" w:hint="default"/>
+        <w:sz w:val="20"/>
+      </w:rPr>
+    </w:lvl>
+    <w:lvl w:ilvl="5" w:tentative="1">
+      <w:start w:val="1"/>
+      <w:numFmt w:val="bullet"/>
+      <w:lvlText w:val=""/>
+      <w:lvlJc w:val="left"/>
+      <w:pPr>
+        <w:tabs>
+          <w:tab w:val="num" w:pos="4320"/>
+        </w:tabs>
+        <w:ind w:left="4320" w:hanging="360"/>
+      </w:pPr>
+      <w:rPr>
+        <w:rFonts w:ascii="Wingdings" w:hAnsi="Wingdings" w:hint="default"/>
+        <w:sz w:val="20"/>
+      </w:rPr>
+    </w:lvl>
+    <w:lvl w:ilvl="6" w:tentative="1">
+      <w:start w:val="1"/>
+      <w:numFmt w:val="bullet"/>
+      <w:lvlText w:val=""/>
+      <w:lvlJc w:val="left"/>
+      <w:pPr>
+        <w:tabs>
+          <w:tab w:val="num" w:pos="5040"/>
+        </w:tabs>
+        <w:ind w:left="5040" w:hanging="360"/>
+      </w:pPr>
+      <w:rPr>
+        <w:rFonts w:ascii="Wingdings" w:hAnsi="Wingdings" w:hint="default"/>
+        <w:sz w:val="20"/>
+      </w:rPr>
+    </w:lvl>
+    <w:lvl w:ilvl="7" w:tentative="1">
+      <w:start w:val="1"/>
+      <w:numFmt w:val="bullet"/>
+      <w:lvlText w:val=""/>
+      <w:lvlJc w:val="left"/>
+      <w:pPr>
+        <w:tabs>
+          <w:tab w:val="num" w:pos="5760"/>
+        </w:tabs>
+        <w:ind w:left="5760" w:hanging="360"/>
+      </w:pPr>
+      <w:rPr>
+        <w:rFonts w:ascii="Wingdings" w:hAnsi="Wingdings" w:hint="default"/>
+        <w:sz w:val="20"/>
+      </w:rPr>
+    </w:lvl>
+    <w:lvl w:ilvl="8" w:tentative="1">
+      <w:start w:val="1"/>
+      <w:numFmt w:val="bullet"/>
+      <w:lvlText w:val=""/>
+      <w:lvlJc w:val="left"/>
+      <w:pPr>
+        <w:tabs>
+          <w:tab w:val="num" w:pos="6480"/>
+        </w:tabs>
+        <w:ind w:left="6480" w:hanging="360"/>
+      </w:pPr>
+      <w:rPr>
+        <w:rFonts w:ascii="Wingdings" w:hAnsi="Wingdings" w:hint="default"/>
+        <w:sz w:val="20"/>
+      </w:rPr>
+    </w:lvl>
+  </w:abstractNum>
+  <w:abstractNum w:abstractNumId="4" w15:restartNumberingAfterBreak="0">
     <w:nsid w:val="49131C28"/>
     <w:multiLevelType w:val="multilevel"/>
     <w:tmpl w:val="BB94BABA"/>
@@ -445,6 +952,18 @@
     </w:lvl>
   </w:abstractNum>
   <w:num w:numId="1" w16cid:durableId="165412933">
+    <w:abstractNumId w:val="4"/>
+  </w:num>
+  <w:num w:numId="2" w16cid:durableId="806976851">
+    <w:abstractNumId w:val="3"/>
+  </w:num>
+  <w:num w:numId="3" w16cid:durableId="722556778">
+    <w:abstractNumId w:val="1"/>
+  </w:num>
+  <w:num w:numId="4" w16cid:durableId="680595076">
+    <w:abstractNumId w:val="2"/>
+  </w:num>
+  <w:num w:numId="5" w16cid:durableId="548224246">
     <w:abstractNumId w:val="0"/>
   </w:num>
 </w:numbering>

</xml_diff>